<commit_message>
lab 2 submision ready
</commit_message>
<xml_diff>
--- a/CSC 138/Joseph-Thornton_138_Lab_2.docx
+++ b/CSC 138/Joseph-Thornton_138_Lab_2.docx
@@ -46,6 +46,24 @@
         <w:pStyle w:val="ListParagraph"/>
         <w:numPr>
           <w:ilvl w:val="0"/>
+          <w:numId w:val="1"/>
+        </w:numPr>
+        <w:rPr>
+          <w:noProof/>
+        </w:rPr>
+      </w:pPr>
+      <w:r>
+        <w:rPr>
+          <w:noProof/>
+        </w:rPr>
+        <w:t>nslookup</w:t>
+      </w:r>
+    </w:p>
+    <w:p>
+      <w:pPr>
+        <w:pStyle w:val="ListParagraph"/>
+        <w:numPr>
+          <w:ilvl w:val="1"/>
           <w:numId w:val="1"/>
         </w:numPr>
         <w:rPr>
@@ -123,7 +141,7 @@
       <w:pPr>
         <w:pStyle w:val="ListParagraph"/>
         <w:numPr>
-          <w:ilvl w:val="0"/>
+          <w:ilvl w:val="1"/>
           <w:numId w:val="1"/>
         </w:numPr>
         <w:rPr>
@@ -155,7 +173,7 @@
           <w:noProof/>
         </w:rPr>
         <w:drawing>
-          <wp:inline distT="0" distB="0" distL="0" distR="0" wp14:anchorId="6ADCEFEF" wp14:editId="20A620D9">
+          <wp:inline distT="0" distB="0" distL="0" distR="0" wp14:anchorId="707C63A9" wp14:editId="6F083BC2">
             <wp:extent cx="5577915" cy="1533525"/>
             <wp:effectExtent l="0" t="0" r="3810" b="0"/>
             <wp:docPr id="3" name="Picture 3"/>
@@ -202,7 +220,7 @@
       <w:pPr>
         <w:pStyle w:val="ListParagraph"/>
         <w:numPr>
-          <w:ilvl w:val="0"/>
+          <w:ilvl w:val="1"/>
           <w:numId w:val="1"/>
         </w:numPr>
         <w:rPr>
@@ -240,9 +258,8 @@
         <w:rPr>
           <w:noProof/>
         </w:rPr>
-        <w:lastRenderedPageBreak/>
         <w:drawing>
-          <wp:inline distT="0" distB="0" distL="0" distR="0" wp14:anchorId="4D90FFEC" wp14:editId="448C701C">
+          <wp:inline distT="0" distB="0" distL="0" distR="0" wp14:anchorId="6D5D91BB" wp14:editId="39AC94B7">
             <wp:extent cx="3162300" cy="3666029"/>
             <wp:effectExtent l="0" t="0" r="0" b="0"/>
             <wp:docPr id="2" name="Picture 2"/>
@@ -287,10 +304,1752 @@
     </w:p>
     <w:p>
       <w:pPr>
-        <w:rPr>
-          <w:b/>
-        </w:rPr>
-      </w:pPr>
+        <w:pStyle w:val="ListParagraph"/>
+        <w:numPr>
+          <w:ilvl w:val="0"/>
+          <w:numId w:val="1"/>
+        </w:numPr>
+        <w:rPr>
+          <w:b/>
+        </w:rPr>
+      </w:pPr>
+      <w:proofErr w:type="spellStart"/>
+      <w:r>
+        <w:rPr>
+          <w:b/>
+        </w:rPr>
+        <w:t>Ipconfig</w:t>
+      </w:r>
+      <w:proofErr w:type="spellEnd"/>
+    </w:p>
+    <w:p>
+      <w:pPr>
+        <w:pStyle w:val="ListParagraph"/>
+        <w:numPr>
+          <w:ilvl w:val="0"/>
+          <w:numId w:val="1"/>
+        </w:numPr>
+        <w:rPr>
+          <w:b/>
+        </w:rPr>
+      </w:pPr>
+      <w:r>
+        <w:rPr>
+          <w:b/>
+        </w:rPr>
+        <w:t xml:space="preserve">Tracing DNS with </w:t>
+      </w:r>
+      <w:proofErr w:type="spellStart"/>
+      <w:r>
+        <w:rPr>
+          <w:b/>
+        </w:rPr>
+        <w:t>Wireshark</w:t>
+      </w:r>
+      <w:proofErr w:type="spellEnd"/>
+    </w:p>
+    <w:p>
+      <w:pPr>
+        <w:pStyle w:val="ListParagraph"/>
+        <w:numPr>
+          <w:ilvl w:val="1"/>
+          <w:numId w:val="1"/>
+        </w:numPr>
+        <w:rPr>
+          <w:b/>
+        </w:rPr>
+      </w:pPr>
+      <w:r>
+        <w:rPr>
+          <w:b/>
+        </w:rPr>
+        <w:t>TCP</w:t>
+      </w:r>
+    </w:p>
+    <w:p>
+      <w:pPr>
+        <w:pStyle w:val="ListParagraph"/>
+        <w:ind w:left="1440"/>
+        <w:rPr>
+          <w:noProof/>
+        </w:rPr>
+      </w:pPr>
+    </w:p>
+    <w:p>
+      <w:pPr>
+        <w:pStyle w:val="ListParagraph"/>
+        <w:ind w:left="1440"/>
+        <w:rPr>
+          <w:b/>
+        </w:rPr>
+      </w:pPr>
+      <w:r>
+        <w:rPr>
+          <w:noProof/>
+        </w:rPr>
+        <w:drawing>
+          <wp:inline distT="0" distB="0" distL="0" distR="0" wp14:anchorId="09D660A6" wp14:editId="004686D1">
+            <wp:extent cx="3895106" cy="2422566"/>
+            <wp:effectExtent l="0" t="0" r="0" b="0"/>
+            <wp:docPr id="4" name="Picture 4"/>
+            <wp:cNvGraphicFramePr>
+              <a:graphicFrameLocks xmlns:a="http://schemas.openxmlformats.org/drawingml/2006/main" noChangeAspect="1"/>
+            </wp:cNvGraphicFramePr>
+            <a:graphic xmlns:a="http://schemas.openxmlformats.org/drawingml/2006/main">
+              <a:graphicData uri="http://schemas.openxmlformats.org/drawingml/2006/picture">
+                <pic:pic xmlns:pic="http://schemas.openxmlformats.org/drawingml/2006/picture">
+                  <pic:nvPicPr>
+                    <pic:cNvPr id="0" name=""/>
+                    <pic:cNvPicPr/>
+                  </pic:nvPicPr>
+                  <pic:blipFill rotWithShape="1">
+                    <a:blip r:embed="rId9"/>
+                    <a:srcRect t="-1" r="38317" b="31798"/>
+                    <a:stretch/>
+                  </pic:blipFill>
+                  <pic:spPr bwMode="auto">
+                    <a:xfrm>
+                      <a:off x="0" y="0"/>
+                      <a:ext cx="3903584" cy="2427839"/>
+                    </a:xfrm>
+                    <a:prstGeom prst="rect">
+                      <a:avLst/>
+                    </a:prstGeom>
+                    <a:ln>
+                      <a:noFill/>
+                    </a:ln>
+                    <a:extLst>
+                      <a:ext uri="{53640926-AAD7-44D8-BBD7-CCE9431645EC}">
+                        <a14:shadowObscured xmlns:a14="http://schemas.microsoft.com/office/drawing/2010/main"/>
+                      </a:ext>
+                    </a:extLst>
+                  </pic:spPr>
+                </pic:pic>
+              </a:graphicData>
+            </a:graphic>
+          </wp:inline>
+        </w:drawing>
+      </w:r>
+    </w:p>
+    <w:p>
+      <w:pPr>
+        <w:pStyle w:val="ListParagraph"/>
+        <w:numPr>
+          <w:ilvl w:val="1"/>
+          <w:numId w:val="1"/>
+        </w:numPr>
+        <w:rPr>
+          <w:b/>
+        </w:rPr>
+      </w:pPr>
+      <w:r>
+        <w:rPr>
+          <w:b/>
+        </w:rPr>
+        <w:t>Source : 53</w:t>
+      </w:r>
+      <w:r>
+        <w:rPr>
+          <w:b/>
+        </w:rPr>
+        <w:t xml:space="preserve"> destination: </w:t>
+      </w:r>
+      <w:r>
+        <w:rPr>
+          <w:b/>
+        </w:rPr>
+        <w:t>60500</w:t>
+      </w:r>
+    </w:p>
+    <w:p>
+      <w:pPr>
+        <w:pStyle w:val="ListParagraph"/>
+        <w:ind w:left="1440"/>
+        <w:rPr>
+          <w:noProof/>
+        </w:rPr>
+      </w:pPr>
+    </w:p>
+    <w:p>
+      <w:pPr>
+        <w:pStyle w:val="ListParagraph"/>
+        <w:ind w:left="1440"/>
+        <w:rPr>
+          <w:b/>
+        </w:rPr>
+      </w:pPr>
+      <w:r>
+        <w:rPr>
+          <w:noProof/>
+        </w:rPr>
+        <w:lastRenderedPageBreak/>
+        <w:drawing>
+          <wp:inline distT="0" distB="0" distL="0" distR="0" wp14:anchorId="31A1AE5E" wp14:editId="77039DE4">
+            <wp:extent cx="4191990" cy="1850098"/>
+            <wp:effectExtent l="0" t="0" r="0" b="0"/>
+            <wp:docPr id="6" name="Picture 6"/>
+            <wp:cNvGraphicFramePr>
+              <a:graphicFrameLocks xmlns:a="http://schemas.openxmlformats.org/drawingml/2006/main" noChangeAspect="1"/>
+            </wp:cNvGraphicFramePr>
+            <a:graphic xmlns:a="http://schemas.openxmlformats.org/drawingml/2006/main">
+              <a:graphicData uri="http://schemas.openxmlformats.org/drawingml/2006/picture">
+                <pic:pic xmlns:pic="http://schemas.openxmlformats.org/drawingml/2006/picture">
+                  <pic:nvPicPr>
+                    <pic:cNvPr id="0" name=""/>
+                    <pic:cNvPicPr/>
+                  </pic:nvPicPr>
+                  <pic:blipFill rotWithShape="1">
+                    <a:blip r:embed="rId10"/>
+                    <a:srcRect l="62856" t="-1" r="1313" b="71886"/>
+                    <a:stretch/>
+                  </pic:blipFill>
+                  <pic:spPr bwMode="auto">
+                    <a:xfrm>
+                      <a:off x="0" y="0"/>
+                      <a:ext cx="4199917" cy="1853596"/>
+                    </a:xfrm>
+                    <a:prstGeom prst="rect">
+                      <a:avLst/>
+                    </a:prstGeom>
+                    <a:ln>
+                      <a:noFill/>
+                    </a:ln>
+                    <a:extLst>
+                      <a:ext uri="{53640926-AAD7-44D8-BBD7-CCE9431645EC}">
+                        <a14:shadowObscured xmlns:a14="http://schemas.microsoft.com/office/drawing/2010/main"/>
+                      </a:ext>
+                    </a:extLst>
+                  </pic:spPr>
+                </pic:pic>
+              </a:graphicData>
+            </a:graphic>
+          </wp:inline>
+        </w:drawing>
+      </w:r>
+    </w:p>
+    <w:p>
+      <w:pPr>
+        <w:pStyle w:val="ListParagraph"/>
+        <w:numPr>
+          <w:ilvl w:val="1"/>
+          <w:numId w:val="1"/>
+        </w:numPr>
+        <w:rPr>
+          <w:b/>
+        </w:rPr>
+      </w:pPr>
+    </w:p>
+    <w:p>
+      <w:pPr>
+        <w:pStyle w:val="ListParagraph"/>
+        <w:numPr>
+          <w:ilvl w:val="2"/>
+          <w:numId w:val="1"/>
+        </w:numPr>
+        <w:rPr>
+          <w:b/>
+        </w:rPr>
+      </w:pPr>
+      <w:r>
+        <w:rPr>
+          <w:b/>
+        </w:rPr>
+        <w:t>14</w:t>
+      </w:r>
+      <w:r>
+        <w:rPr>
+          <w:b/>
+        </w:rPr>
+        <w:tab/>
+        <w:t>4.361903</w:t>
+      </w:r>
+      <w:r>
+        <w:rPr>
+          <w:b/>
+        </w:rPr>
+        <w:tab/>
+        <w:t>192.168.1.111</w:t>
+      </w:r>
+      <w:r>
+        <w:rPr>
+          <w:b/>
+        </w:rPr>
+        <w:tab/>
+      </w:r>
+      <w:r>
+        <w:rPr>
+          <w:b/>
+          <w:color w:val="FF0000"/>
+        </w:rPr>
+        <w:t>192.168.1.254</w:t>
+      </w:r>
+      <w:r>
+        <w:rPr>
+          <w:b/>
+        </w:rPr>
+        <w:tab/>
+        <w:t>DNS</w:t>
+      </w:r>
+      <w:r>
+        <w:rPr>
+          <w:b/>
+        </w:rPr>
+        <w:tab/>
+        <w:t>72</w:t>
+      </w:r>
+      <w:r>
+        <w:rPr>
+          <w:b/>
+        </w:rPr>
+        <w:tab/>
+        <w:t>Standard query 0xd7aa A www.ietf.org</w:t>
+      </w:r>
+      <w:r>
+        <w:rPr>
+          <w:b/>
+        </w:rPr>
+        <w:tab/>
+        <w:t>53</w:t>
+      </w:r>
+      <w:r>
+        <w:rPr>
+          <w:b/>
+        </w:rPr>
+        <w:tab/>
+        <w:t>60580</w:t>
+      </w:r>
+    </w:p>
+    <w:p>
+      <w:pPr>
+        <w:pStyle w:val="ListParagraph"/>
+        <w:ind w:left="1440"/>
+        <w:rPr>
+          <w:b/>
+        </w:rPr>
+      </w:pPr>
+      <w:r>
+        <w:rPr>
+          <w:b/>
+        </w:rPr>
+        <w:t xml:space="preserve">This is the local router </w:t>
+      </w:r>
+      <w:proofErr w:type="spellStart"/>
+      <w:r>
+        <w:rPr>
+          <w:b/>
+        </w:rPr>
+        <w:t>ip</w:t>
+      </w:r>
+      <w:proofErr w:type="spellEnd"/>
+      <w:r>
+        <w:rPr>
+          <w:b/>
+        </w:rPr>
+        <w:t xml:space="preserve"> address this means that the router is the thing that decides what </w:t>
+      </w:r>
+      <w:proofErr w:type="spellStart"/>
+      <w:r>
+        <w:rPr>
+          <w:b/>
+        </w:rPr>
+        <w:t>dns</w:t>
+      </w:r>
+      <w:proofErr w:type="spellEnd"/>
+      <w:r>
+        <w:rPr>
+          <w:b/>
+        </w:rPr>
+        <w:t xml:space="preserve"> will be used</w:t>
+      </w:r>
+      <w:proofErr w:type="gramStart"/>
+      <w:r>
+        <w:rPr>
+          <w:b/>
+        </w:rPr>
+        <w:t>.,</w:t>
+      </w:r>
+      <w:proofErr w:type="gramEnd"/>
+    </w:p>
+    <w:p>
+      <w:pPr>
+        <w:pStyle w:val="ListParagraph"/>
+        <w:numPr>
+          <w:ilvl w:val="2"/>
+          <w:numId w:val="1"/>
+        </w:numPr>
+        <w:rPr>
+          <w:b/>
+        </w:rPr>
+      </w:pPr>
+      <w:r>
+        <w:rPr>
+          <w:b/>
+        </w:rPr>
+        <w:t>Yes they are the same.</w:t>
+      </w:r>
+    </w:p>
+    <w:p>
+      <w:pPr>
+        <w:pStyle w:val="ListParagraph"/>
+        <w:ind w:left="1440"/>
+        <w:rPr>
+          <w:b/>
+        </w:rPr>
+      </w:pPr>
+      <w:r>
+        <w:rPr>
+          <w:b/>
+        </w:rPr>
+        <w:tab/>
+      </w:r>
+    </w:p>
+    <w:p>
+      <w:pPr>
+        <w:pStyle w:val="ListParagraph"/>
+        <w:ind w:left="1440"/>
+        <w:rPr>
+          <w:b/>
+        </w:rPr>
+      </w:pPr>
+    </w:p>
+    <w:p>
+      <w:pPr>
+        <w:pStyle w:val="ListParagraph"/>
+        <w:numPr>
+          <w:ilvl w:val="1"/>
+          <w:numId w:val="1"/>
+        </w:numPr>
+        <w:rPr>
+          <w:b/>
+        </w:rPr>
+      </w:pPr>
+      <w:r>
+        <w:rPr>
+          <w:b/>
+        </w:rPr>
+        <w:t xml:space="preserve">Standard Query and it answers what the address for the desired name is in this example 4.31.198.44 and many other responses from server </w:t>
+      </w:r>
+    </w:p>
+    <w:p>
+      <w:pPr>
+        <w:pStyle w:val="ListParagraph"/>
+        <w:numPr>
+          <w:ilvl w:val="1"/>
+          <w:numId w:val="1"/>
+        </w:numPr>
+        <w:rPr>
+          <w:b/>
+        </w:rPr>
+      </w:pPr>
+      <w:r>
+        <w:rPr>
+          <w:b/>
+        </w:rPr>
+        <w:t xml:space="preserve">It has 4 “answers” (seen below”) they contain multiple answers to the same query they return ipv4 answers and ipv6 answers as well as alternate </w:t>
+      </w:r>
+      <w:proofErr w:type="spellStart"/>
+      <w:r>
+        <w:rPr>
+          <w:b/>
+        </w:rPr>
+        <w:t>ip</w:t>
+      </w:r>
+      <w:proofErr w:type="spellEnd"/>
+      <w:r>
+        <w:rPr>
+          <w:b/>
+        </w:rPr>
+        <w:t xml:space="preserve"> addresses.</w:t>
+      </w:r>
+    </w:p>
+    <w:p>
+      <w:pPr>
+        <w:pStyle w:val="ListParagraph"/>
+        <w:ind w:left="1440"/>
+        <w:rPr>
+          <w:b/>
+        </w:rPr>
+      </w:pPr>
+    </w:p>
+    <w:p>
+      <w:pPr>
+        <w:pStyle w:val="ListParagraph"/>
+        <w:ind w:left="1440"/>
+        <w:rPr>
+          <w:b/>
+        </w:rPr>
+      </w:pPr>
+      <w:r>
+        <w:rPr>
+          <w:noProof/>
+          <w:highlight w:val="yellow"/>
+        </w:rPr>
+        <w:drawing>
+          <wp:inline distT="0" distB="0" distL="0" distR="0" wp14:anchorId="522BF861" wp14:editId="7BE48B1C">
+            <wp:extent cx="3543300" cy="2082705"/>
+            <wp:effectExtent l="0" t="0" r="0" b="0"/>
+            <wp:docPr id="7" name="Picture 7"/>
+            <wp:cNvGraphicFramePr>
+              <a:graphicFrameLocks xmlns:a="http://schemas.openxmlformats.org/drawingml/2006/main" noChangeAspect="1"/>
+            </wp:cNvGraphicFramePr>
+            <a:graphic xmlns:a="http://schemas.openxmlformats.org/drawingml/2006/main">
+              <a:graphicData uri="http://schemas.openxmlformats.org/drawingml/2006/picture">
+                <pic:pic xmlns:pic="http://schemas.openxmlformats.org/drawingml/2006/picture">
+                  <pic:nvPicPr>
+                    <pic:cNvPr id="0" name=""/>
+                    <pic:cNvPicPr/>
+                  </pic:nvPicPr>
+                  <pic:blipFill rotWithShape="1">
+                    <a:blip r:embed="rId11"/>
+                    <a:srcRect l="30081" t="19434" r="48957" b="64142"/>
+                    <a:stretch/>
+                  </pic:blipFill>
+                  <pic:spPr bwMode="auto">
+                    <a:xfrm>
+                      <a:off x="0" y="0"/>
+                      <a:ext cx="3562373" cy="2093916"/>
+                    </a:xfrm>
+                    <a:prstGeom prst="rect">
+                      <a:avLst/>
+                    </a:prstGeom>
+                    <a:ln>
+                      <a:noFill/>
+                    </a:ln>
+                    <a:extLst>
+                      <a:ext uri="{53640926-AAD7-44D8-BBD7-CCE9431645EC}">
+                        <a14:shadowObscured xmlns:a14="http://schemas.microsoft.com/office/drawing/2010/main"/>
+                      </a:ext>
+                    </a:extLst>
+                  </pic:spPr>
+                </pic:pic>
+              </a:graphicData>
+            </a:graphic>
+          </wp:inline>
+        </w:drawing>
+      </w:r>
+    </w:p>
+    <w:p>
+      <w:pPr>
+        <w:pStyle w:val="ListParagraph"/>
+        <w:numPr>
+          <w:ilvl w:val="1"/>
+          <w:numId w:val="1"/>
+        </w:numPr>
+        <w:rPr>
+          <w:b/>
+        </w:rPr>
+      </w:pPr>
+      <w:r>
+        <w:rPr>
+          <w:b/>
+        </w:rPr>
+        <w:t>Yes</w:t>
+      </w:r>
+    </w:p>
+    <w:p>
+      <w:pPr>
+        <w:pStyle w:val="ListParagraph"/>
+        <w:numPr>
+          <w:ilvl w:val="2"/>
+          <w:numId w:val="1"/>
+        </w:numPr>
+        <w:rPr>
+          <w:b/>
+        </w:rPr>
+      </w:pPr>
+      <w:r>
+        <w:rPr>
+          <w:b/>
+          <w:noProof/>
+        </w:rPr>
+        <mc:AlternateContent>
+          <mc:Choice Requires="wps">
+            <w:drawing>
+              <wp:anchor distT="0" distB="0" distL="114300" distR="114300" simplePos="0" relativeHeight="251659264" behindDoc="0" locked="0" layoutInCell="1" allowOverlap="1" wp14:anchorId="1FE28777" wp14:editId="50739847">
+                <wp:simplePos x="0" y="0"/>
+                <wp:positionH relativeFrom="column">
+                  <wp:posOffset>3467100</wp:posOffset>
+                </wp:positionH>
+                <wp:positionV relativeFrom="paragraph">
+                  <wp:posOffset>215265</wp:posOffset>
+                </wp:positionV>
+                <wp:extent cx="428625" cy="732790"/>
+                <wp:effectExtent l="57150" t="38100" r="47625" b="86360"/>
+                <wp:wrapNone/>
+                <wp:docPr id="8" name="Straight Arrow Connector 8"/>
+                <wp:cNvGraphicFramePr/>
+                <a:graphic xmlns:a="http://schemas.openxmlformats.org/drawingml/2006/main">
+                  <a:graphicData uri="http://schemas.microsoft.com/office/word/2010/wordprocessingShape">
+                    <wps:wsp>
+                      <wps:cNvCnPr/>
+                      <wps:spPr>
+                        <a:xfrm flipV="1">
+                          <a:off x="0" y="0"/>
+                          <a:ext cx="428625" cy="732790"/>
+                        </a:xfrm>
+                        <a:prstGeom prst="straightConnector1">
+                          <a:avLst/>
+                        </a:prstGeom>
+                        <a:ln>
+                          <a:tailEnd type="arrow"/>
+                        </a:ln>
+                      </wps:spPr>
+                      <wps:style>
+                        <a:lnRef idx="2">
+                          <a:schemeClr val="accent3"/>
+                        </a:lnRef>
+                        <a:fillRef idx="0">
+                          <a:schemeClr val="accent3"/>
+                        </a:fillRef>
+                        <a:effectRef idx="1">
+                          <a:schemeClr val="accent3"/>
+                        </a:effectRef>
+                        <a:fontRef idx="minor">
+                          <a:schemeClr val="tx1"/>
+                        </a:fontRef>
+                      </wps:style>
+                      <wps:bodyPr/>
+                    </wps:wsp>
+                  </a:graphicData>
+                </a:graphic>
+                <wp14:sizeRelH relativeFrom="margin">
+                  <wp14:pctWidth>0</wp14:pctWidth>
+                </wp14:sizeRelH>
+                <wp14:sizeRelV relativeFrom="margin">
+                  <wp14:pctHeight>0</wp14:pctHeight>
+                </wp14:sizeRelV>
+              </wp:anchor>
+            </w:drawing>
+          </mc:Choice>
+          <mc:Fallback>
+            <w:pict>
+              <v:shapetype id="_x0000_t32" coordsize="21600,21600" o:spt="32" o:oned="t" path="m,l21600,21600e" filled="f">
+                <v:path arrowok="t" fillok="f" o:connecttype="none"/>
+                <o:lock v:ext="edit" shapetype="t"/>
+              </v:shapetype>
+              <v:shape id="Straight Arrow Connector 8" o:spid="_x0000_s1026" type="#_x0000_t32" style="position:absolute;margin-left:273pt;margin-top:16.95pt;width:33.75pt;height:57.7pt;flip:y;z-index:251659264;visibility:visible;mso-wrap-style:square;mso-width-percent:0;mso-height-percent:0;mso-wrap-distance-left:9pt;mso-wrap-distance-top:0;mso-wrap-distance-right:9pt;mso-wrap-distance-bottom:0;mso-position-horizontal:absolute;mso-position-horizontal-relative:text;mso-position-vertical:absolute;mso-position-vertical-relative:text;mso-width-percent:0;mso-height-percent:0;mso-width-relative:margin;mso-height-relative:margin" o:gfxdata="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" strokecolor="#9bbb59 [3206]" strokeweight="2pt">
+                <v:stroke endarrow="open"/>
+                <v:shadow on="t" color="black" opacity="24903f" origin=",.5" offset="0,.55556mm"/>
+              </v:shape>
+            </w:pict>
+          </mc:Fallback>
+        </mc:AlternateContent>
+      </w:r>
+      <w:r>
+        <w:rPr>
+          <w:b/>
+        </w:rPr>
+        <w:t>179</w:t>
+      </w:r>
+      <w:r>
+        <w:rPr>
+          <w:b/>
+        </w:rPr>
+        <w:tab/>
+        <w:t>6.981641</w:t>
+      </w:r>
+      <w:r>
+        <w:rPr>
+          <w:b/>
+        </w:rPr>
+        <w:tab/>
+        <w:t>192.168.1.111</w:t>
+      </w:r>
+      <w:r>
+        <w:rPr>
+          <w:b/>
+        </w:rPr>
+        <w:tab/>
+      </w:r>
+      <w:r>
+        <w:rPr>
+          <w:b/>
+          <w:highlight w:val="yellow"/>
+        </w:rPr>
+        <w:t>50.63.243.230</w:t>
+      </w:r>
+      <w:r>
+        <w:rPr>
+          <w:b/>
+        </w:rPr>
+        <w:tab/>
+        <w:t>TCP</w:t>
+      </w:r>
+      <w:r>
+        <w:rPr>
+          <w:b/>
+        </w:rPr>
+        <w:tab/>
+        <w:t>66</w:t>
+      </w:r>
+      <w:r>
+        <w:rPr>
+          <w:b/>
+        </w:rPr>
+        <w:tab/>
+        <w:t xml:space="preserve">50304 → 80 [SYN] </w:t>
+      </w:r>
+      <w:proofErr w:type="spellStart"/>
+      <w:r>
+        <w:rPr>
+          <w:b/>
+        </w:rPr>
+        <w:t>Seq</w:t>
+      </w:r>
+      <w:proofErr w:type="spellEnd"/>
+      <w:r>
+        <w:rPr>
+          <w:b/>
+        </w:rPr>
+        <w:t>=0 Win=8192 Len=0 MSS=1460 WS=256 SACK_PERM=1</w:t>
+      </w:r>
+      <w:r>
+        <w:rPr>
+          <w:b/>
+        </w:rPr>
+        <w:tab/>
+        <w:t>80</w:t>
+      </w:r>
+      <w:r>
+        <w:rPr>
+          <w:b/>
+        </w:rPr>
+        <w:tab/>
+        <w:t>50304</w:t>
+      </w:r>
+    </w:p>
+    <w:p>
+      <w:pPr>
+        <w:pStyle w:val="ListParagraph"/>
+        <w:numPr>
+          <w:ilvl w:val="2"/>
+          <w:numId w:val="1"/>
+        </w:numPr>
+        <w:rPr>
+          <w:b/>
+        </w:rPr>
+      </w:pPr>
+      <w:r>
+        <w:rPr>
+          <w:b/>
+        </w:rPr>
+        <w:t>176</w:t>
+      </w:r>
+      <w:r>
+        <w:rPr>
+          <w:b/>
+        </w:rPr>
+        <w:tab/>
+        <w:t>6.917764</w:t>
+      </w:r>
+      <w:r>
+        <w:rPr>
+          <w:b/>
+        </w:rPr>
+        <w:tab/>
+        <w:t>192.168.1.254</w:t>
+      </w:r>
+      <w:r>
+        <w:rPr>
+          <w:b/>
+        </w:rPr>
+        <w:tab/>
+        <w:t>192.168.1.111</w:t>
+      </w:r>
+      <w:r>
+        <w:rPr>
+          <w:b/>
+        </w:rPr>
+        <w:tab/>
+        <w:t>DNS</w:t>
+      </w:r>
+      <w:r>
+        <w:rPr>
+          <w:b/>
+        </w:rPr>
+        <w:tab/>
+        <w:t>139</w:t>
+      </w:r>
+      <w:r>
+        <w:rPr>
+          <w:b/>
+        </w:rPr>
+        <w:tab/>
+        <w:t xml:space="preserve">Standard query response 0x1c2a A ocsp.starfieldtech.com CNAME ocsp.godaddy.com.akadns.net A </w:t>
+      </w:r>
+      <w:r>
+        <w:rPr>
+          <w:b/>
+          <w:highlight w:val="yellow"/>
+        </w:rPr>
+        <w:t>50.63.243.230</w:t>
+      </w:r>
+      <w:r>
+        <w:rPr>
+          <w:b/>
+        </w:rPr>
+        <w:tab/>
+        <w:t>63521</w:t>
+      </w:r>
+      <w:r>
+        <w:rPr>
+          <w:b/>
+        </w:rPr>
+        <w:tab/>
+        <w:t>53</w:t>
+      </w:r>
+    </w:p>
+    <w:p>
+      <w:pPr>
+        <w:pStyle w:val="ListParagraph"/>
+        <w:ind w:left="1440"/>
+        <w:rPr>
+          <w:b/>
+        </w:rPr>
+      </w:pPr>
+    </w:p>
+    <w:p>
+      <w:pPr>
+        <w:pStyle w:val="ListParagraph"/>
+        <w:numPr>
+          <w:ilvl w:val="1"/>
+          <w:numId w:val="1"/>
+        </w:numPr>
+        <w:rPr>
+          <w:b/>
+        </w:rPr>
+      </w:pPr>
+      <w:r>
+        <w:rPr>
+          <w:b/>
+        </w:rPr>
+        <w:lastRenderedPageBreak/>
+        <w:t>Source Port: 53, Destination port: 56493</w:t>
+      </w:r>
+    </w:p>
+    <w:p>
+      <w:pPr>
+        <w:pStyle w:val="ListParagraph"/>
+        <w:ind w:left="1440"/>
+        <w:rPr>
+          <w:noProof/>
+        </w:rPr>
+      </w:pPr>
+    </w:p>
+    <w:p>
+      <w:pPr>
+        <w:pStyle w:val="ListParagraph"/>
+        <w:ind w:left="1440"/>
+        <w:rPr>
+          <w:b/>
+        </w:rPr>
+      </w:pPr>
+      <w:r>
+        <w:rPr>
+          <w:noProof/>
+        </w:rPr>
+        <mc:AlternateContent>
+          <mc:Choice Requires="wps">
+            <w:drawing>
+              <wp:anchor distT="0" distB="0" distL="114300" distR="114300" simplePos="0" relativeHeight="251660288" behindDoc="0" locked="0" layoutInCell="1" allowOverlap="1">
+                <wp:simplePos x="0" y="0"/>
+                <wp:positionH relativeFrom="column">
+                  <wp:posOffset>1333499</wp:posOffset>
+                </wp:positionH>
+                <wp:positionV relativeFrom="paragraph">
+                  <wp:posOffset>2045970</wp:posOffset>
+                </wp:positionV>
+                <wp:extent cx="942975" cy="1943100"/>
+                <wp:effectExtent l="57150" t="38100" r="66675" b="76200"/>
+                <wp:wrapNone/>
+                <wp:docPr id="10" name="Straight Arrow Connector 10"/>
+                <wp:cNvGraphicFramePr/>
+                <a:graphic xmlns:a="http://schemas.openxmlformats.org/drawingml/2006/main">
+                  <a:graphicData uri="http://schemas.microsoft.com/office/word/2010/wordprocessingShape">
+                    <wps:wsp>
+                      <wps:cNvCnPr/>
+                      <wps:spPr>
+                        <a:xfrm flipV="1">
+                          <a:off x="0" y="0"/>
+                          <a:ext cx="942975" cy="1943100"/>
+                        </a:xfrm>
+                        <a:prstGeom prst="straightConnector1">
+                          <a:avLst/>
+                        </a:prstGeom>
+                        <a:ln>
+                          <a:tailEnd type="arrow"/>
+                        </a:ln>
+                      </wps:spPr>
+                      <wps:style>
+                        <a:lnRef idx="2">
+                          <a:schemeClr val="accent3"/>
+                        </a:lnRef>
+                        <a:fillRef idx="0">
+                          <a:schemeClr val="accent3"/>
+                        </a:fillRef>
+                        <a:effectRef idx="1">
+                          <a:schemeClr val="accent3"/>
+                        </a:effectRef>
+                        <a:fontRef idx="minor">
+                          <a:schemeClr val="tx1"/>
+                        </a:fontRef>
+                      </wps:style>
+                      <wps:bodyPr/>
+                    </wps:wsp>
+                  </a:graphicData>
+                </a:graphic>
+              </wp:anchor>
+            </w:drawing>
+          </mc:Choice>
+          <mc:Fallback>
+            <w:pict>
+              <v:shape id="Straight Arrow Connector 10" o:spid="_x0000_s1026" type="#_x0000_t32" style="position:absolute;margin-left:105pt;margin-top:161.1pt;width:74.25pt;height:153pt;flip:y;z-index:251660288;visibility:visible;mso-wrap-style:square;mso-wrap-distance-left:9pt;mso-wrap-distance-top:0;mso-wrap-distance-right:9pt;mso-wrap-distance-bottom:0;mso-position-horizontal:absolute;mso-position-horizontal-relative:text;mso-position-vertical:absolute;mso-position-vertical-relative:text" o:gfxdata="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" strokecolor="#9bbb59 [3206]" strokeweight="2pt">
+                <v:stroke endarrow="open"/>
+                <v:shadow on="t" color="black" opacity="24903f" origin=",.5" offset="0,.55556mm"/>
+              </v:shape>
+            </w:pict>
+          </mc:Fallback>
+        </mc:AlternateContent>
+      </w:r>
+      <w:r>
+        <w:rPr>
+          <w:noProof/>
+        </w:rPr>
+        <w:drawing>
+          <wp:inline distT="0" distB="0" distL="0" distR="0" wp14:anchorId="451BD3AA" wp14:editId="57940C94">
+            <wp:extent cx="5943600" cy="2343150"/>
+            <wp:effectExtent l="0" t="0" r="0" b="0"/>
+            <wp:docPr id="9" name="Picture 9"/>
+            <wp:cNvGraphicFramePr>
+              <a:graphicFrameLocks xmlns:a="http://schemas.openxmlformats.org/drawingml/2006/main" noChangeAspect="1"/>
+            </wp:cNvGraphicFramePr>
+            <a:graphic xmlns:a="http://schemas.openxmlformats.org/drawingml/2006/main">
+              <a:graphicData uri="http://schemas.openxmlformats.org/drawingml/2006/picture">
+                <pic:pic xmlns:pic="http://schemas.openxmlformats.org/drawingml/2006/picture">
+                  <pic:nvPicPr>
+                    <pic:cNvPr id="0" name=""/>
+                    <pic:cNvPicPr/>
+                  </pic:nvPicPr>
+                  <pic:blipFill rotWithShape="1">
+                    <a:blip r:embed="rId12"/>
+                    <a:srcRect t="4273" b="60400"/>
+                    <a:stretch/>
+                  </pic:blipFill>
+                  <pic:spPr bwMode="auto">
+                    <a:xfrm>
+                      <a:off x="0" y="0"/>
+                      <a:ext cx="5943600" cy="2343150"/>
+                    </a:xfrm>
+                    <a:prstGeom prst="rect">
+                      <a:avLst/>
+                    </a:prstGeom>
+                    <a:ln>
+                      <a:noFill/>
+                    </a:ln>
+                    <a:extLst>
+                      <a:ext uri="{53640926-AAD7-44D8-BBD7-CCE9431645EC}">
+                        <a14:shadowObscured xmlns:a14="http://schemas.microsoft.com/office/drawing/2010/main"/>
+                      </a:ext>
+                    </a:extLst>
+                  </pic:spPr>
+                </pic:pic>
+              </a:graphicData>
+            </a:graphic>
+          </wp:inline>
+        </w:drawing>
+      </w:r>
+    </w:p>
+    <w:p>
+      <w:pPr>
+        <w:pStyle w:val="ListParagraph"/>
+        <w:numPr>
+          <w:ilvl w:val="1"/>
+          <w:numId w:val="1"/>
+        </w:numPr>
+        <w:rPr>
+          <w:b/>
+        </w:rPr>
+      </w:pPr>
+      <w:r>
+        <w:rPr>
+          <w:b/>
+        </w:rPr>
+        <w:t>Yes 192.168.1.254== Linksys router that handles the DNS.</w:t>
+      </w:r>
+    </w:p>
+    <w:p>
+      <w:pPr>
+        <w:pStyle w:val="ListParagraph"/>
+        <w:numPr>
+          <w:ilvl w:val="1"/>
+          <w:numId w:val="1"/>
+        </w:numPr>
+        <w:rPr>
+          <w:b/>
+        </w:rPr>
+      </w:pPr>
+      <w:r>
+        <w:rPr>
+          <w:b/>
+        </w:rPr>
+        <w:t xml:space="preserve">Yes </w:t>
+      </w:r>
+    </w:p>
+    <w:p>
+      <w:pPr>
+        <w:pStyle w:val="ListParagraph"/>
+        <w:numPr>
+          <w:ilvl w:val="2"/>
+          <w:numId w:val="1"/>
+        </w:numPr>
+        <w:rPr>
+          <w:b/>
+        </w:rPr>
+      </w:pPr>
+      <w:r>
+        <w:rPr>
+          <w:b/>
+        </w:rPr>
+        <w:t>12</w:t>
+      </w:r>
+      <w:r>
+        <w:rPr>
+          <w:b/>
+        </w:rPr>
+        <w:tab/>
+        <w:t>1.388044</w:t>
+      </w:r>
+      <w:r>
+        <w:rPr>
+          <w:b/>
+        </w:rPr>
+        <w:tab/>
+        <w:t>192.168.1.254</w:t>
+      </w:r>
+      <w:r>
+        <w:rPr>
+          <w:b/>
+        </w:rPr>
+        <w:tab/>
+        <w:t>192.168.1.111</w:t>
+      </w:r>
+      <w:r>
+        <w:rPr>
+          <w:b/>
+        </w:rPr>
+        <w:tab/>
+        <w:t>DNS</w:t>
+      </w:r>
+      <w:r>
+        <w:rPr>
+          <w:b/>
+        </w:rPr>
+        <w:tab/>
+        <w:t>196</w:t>
+      </w:r>
+      <w:r>
+        <w:rPr>
+          <w:b/>
+        </w:rPr>
+        <w:tab/>
+      </w:r>
+      <w:r>
+        <w:rPr>
+          <w:b/>
+          <w:highlight w:val="yellow"/>
+        </w:rPr>
+        <w:t>Standard query response</w:t>
+      </w:r>
+      <w:r>
+        <w:rPr>
+          <w:b/>
+        </w:rPr>
+        <w:t xml:space="preserve"> 0x0004 A www.mit.edu CNAME www.mit.edu.edgekey.net CNAME e9566.dscb.akamaiedge.net CNAME user-att-108-65-168-0.e9566.dscb.akamaiedge.net A </w:t>
+      </w:r>
+      <w:r>
+        <w:rPr>
+          <w:b/>
+          <w:highlight w:val="yellow"/>
+        </w:rPr>
+        <w:t>23.205.57.147</w:t>
+      </w:r>
+      <w:r>
+        <w:rPr>
+          <w:b/>
+        </w:rPr>
+        <w:tab/>
+        <w:t>56493</w:t>
+      </w:r>
+      <w:r>
+        <w:rPr>
+          <w:b/>
+        </w:rPr>
+        <w:tab/>
+        <w:t>53</w:t>
+      </w:r>
+    </w:p>
+    <w:p>
+      <w:pPr>
+        <w:pStyle w:val="ListParagraph"/>
+        <w:numPr>
+          <w:ilvl w:val="1"/>
+          <w:numId w:val="1"/>
+        </w:numPr>
+        <w:rPr>
+          <w:b/>
+        </w:rPr>
+      </w:pPr>
+      <w:r>
+        <w:rPr>
+          <w:b/>
+        </w:rPr>
+        <w:t xml:space="preserve">It contains 5 and they have the information about first the name server that was asked and </w:t>
+      </w:r>
+      <w:proofErr w:type="spellStart"/>
+      <w:r>
+        <w:rPr>
+          <w:b/>
+        </w:rPr>
+        <w:t>theyn</w:t>
+      </w:r>
+      <w:proofErr w:type="spellEnd"/>
+      <w:r>
+        <w:rPr>
+          <w:b/>
+        </w:rPr>
+        <w:t xml:space="preserve"> subsequent response has the </w:t>
+      </w:r>
+      <w:proofErr w:type="spellStart"/>
+      <w:r>
+        <w:rPr>
+          <w:b/>
+        </w:rPr>
+        <w:t>ip</w:t>
+      </w:r>
+      <w:proofErr w:type="spellEnd"/>
+      <w:r>
+        <w:rPr>
+          <w:b/>
+        </w:rPr>
+        <w:t xml:space="preserve"> address for the site given</w:t>
+      </w:r>
+    </w:p>
+    <w:p>
+      <w:pPr>
+        <w:pStyle w:val="ListParagraph"/>
+        <w:ind w:left="1440"/>
+        <w:rPr>
+          <w:b/>
+        </w:rPr>
+      </w:pPr>
+      <w:r>
+        <w:rPr>
+          <w:b/>
+          <w:highlight w:val="yellow"/>
+        </w:rPr>
+        <w:t>Screenshot Above</w:t>
+      </w:r>
+    </w:p>
+    <w:p>
+      <w:pPr>
+        <w:pStyle w:val="ListParagraph"/>
+        <w:numPr>
+          <w:ilvl w:val="1"/>
+          <w:numId w:val="1"/>
+        </w:numPr>
+        <w:rPr>
+          <w:b/>
+        </w:rPr>
+      </w:pPr>
+      <w:r>
+        <w:rPr>
+          <w:b/>
+        </w:rPr>
+        <w:t>Yes: 192.168.1.254</w:t>
+      </w:r>
+    </w:p>
+    <w:p>
+      <w:pPr>
+        <w:pStyle w:val="ListParagraph"/>
+        <w:numPr>
+          <w:ilvl w:val="1"/>
+          <w:numId w:val="1"/>
+        </w:numPr>
+        <w:rPr>
+          <w:b/>
+        </w:rPr>
+      </w:pPr>
+      <w:r>
+        <w:rPr>
+          <w:noProof/>
+        </w:rPr>
+        <w:drawing>
+          <wp:inline distT="0" distB="0" distL="0" distR="0" wp14:anchorId="6D62236B" wp14:editId="087691D8">
+            <wp:extent cx="5847242" cy="600075"/>
+            <wp:effectExtent l="0" t="0" r="1270" b="0"/>
+            <wp:docPr id="13" name="Picture 13"/>
+            <wp:cNvGraphicFramePr>
+              <a:graphicFrameLocks xmlns:a="http://schemas.openxmlformats.org/drawingml/2006/main" noChangeAspect="1"/>
+            </wp:cNvGraphicFramePr>
+            <a:graphic xmlns:a="http://schemas.openxmlformats.org/drawingml/2006/main">
+              <a:graphicData uri="http://schemas.openxmlformats.org/drawingml/2006/picture">
+                <pic:pic xmlns:pic="http://schemas.openxmlformats.org/drawingml/2006/picture">
+                  <pic:nvPicPr>
+                    <pic:cNvPr id="0" name=""/>
+                    <pic:cNvPicPr/>
+                  </pic:nvPicPr>
+                  <pic:blipFill rotWithShape="1">
+                    <a:blip r:embed="rId13"/>
+                    <a:srcRect l="26282" t="36468" r="6570" b="51282"/>
+                    <a:stretch/>
+                  </pic:blipFill>
+                  <pic:spPr bwMode="auto">
+                    <a:xfrm>
+                      <a:off x="0" y="0"/>
+                      <a:ext cx="5847242" cy="600075"/>
+                    </a:xfrm>
+                    <a:prstGeom prst="rect">
+                      <a:avLst/>
+                    </a:prstGeom>
+                    <a:ln>
+                      <a:noFill/>
+                    </a:ln>
+                    <a:extLst>
+                      <a:ext uri="{53640926-AAD7-44D8-BBD7-CCE9431645EC}">
+                        <a14:shadowObscured xmlns:a14="http://schemas.microsoft.com/office/drawing/2010/main"/>
+                      </a:ext>
+                    </a:extLst>
+                  </pic:spPr>
+                </pic:pic>
+              </a:graphicData>
+            </a:graphic>
+          </wp:inline>
+        </w:drawing>
+      </w:r>
+    </w:p>
+    <w:p>
+      <w:pPr>
+        <w:pStyle w:val="ListParagraph"/>
+        <w:numPr>
+          <w:ilvl w:val="1"/>
+          <w:numId w:val="1"/>
+        </w:numPr>
+        <w:rPr>
+          <w:b/>
+        </w:rPr>
+      </w:pPr>
+      <w:r>
+        <w:rPr>
+          <w:b/>
+        </w:rPr>
+        <w:t xml:space="preserve">Yes, </w:t>
+      </w:r>
+      <w:r>
+        <w:rPr>
+          <w:b/>
+        </w:rPr>
+        <w:t>2</w:t>
+      </w:r>
+      <w:r>
+        <w:rPr>
+          <w:b/>
+        </w:rPr>
+        <w:tab/>
+        <w:t>0.000945</w:t>
+      </w:r>
+      <w:r>
+        <w:rPr>
+          <w:b/>
+        </w:rPr>
+        <w:tab/>
+        <w:t>192.168.1.254</w:t>
+      </w:r>
+      <w:r>
+        <w:rPr>
+          <w:b/>
+        </w:rPr>
+        <w:tab/>
+        <w:t>192.168.1.111</w:t>
+      </w:r>
+      <w:r>
+        <w:rPr>
+          <w:b/>
+        </w:rPr>
+        <w:tab/>
+        <w:t>DNS</w:t>
+      </w:r>
+      <w:r>
+        <w:rPr>
+          <w:b/>
+        </w:rPr>
+        <w:tab/>
+        <w:t>122</w:t>
+      </w:r>
+      <w:r>
+        <w:rPr>
+          <w:b/>
+        </w:rPr>
+        <w:tab/>
+      </w:r>
+      <w:r>
+        <w:rPr>
+          <w:b/>
+          <w:highlight w:val="yellow"/>
+        </w:rPr>
+        <w:t>Standard query response</w:t>
+      </w:r>
+      <w:r>
+        <w:rPr>
+          <w:b/>
+        </w:rPr>
+        <w:t xml:space="preserve"> 0x0001 PTR </w:t>
+      </w:r>
+      <w:r>
+        <w:rPr>
+          <w:b/>
+          <w:highlight w:val="yellow"/>
+        </w:rPr>
+        <w:t>254.1.168.192</w:t>
+      </w:r>
+      <w:r>
+        <w:rPr>
+          <w:b/>
+        </w:rPr>
+        <w:t>.in-addr.arpa PTR dsldevice.attlocal.net</w:t>
+      </w:r>
+      <w:r>
+        <w:rPr>
+          <w:b/>
+        </w:rPr>
+        <w:tab/>
+        <w:t>60845</w:t>
+      </w:r>
+      <w:r>
+        <w:rPr>
+          <w:b/>
+        </w:rPr>
+        <w:tab/>
+        <w:t>53</w:t>
+      </w:r>
+    </w:p>
+    <w:p>
+      <w:pPr>
+        <w:pStyle w:val="ListParagraph"/>
+        <w:numPr>
+          <w:ilvl w:val="1"/>
+          <w:numId w:val="1"/>
+        </w:numPr>
+        <w:rPr>
+          <w:b/>
+        </w:rPr>
+      </w:pPr>
+      <w:r>
+        <w:rPr>
+          <w:b/>
+        </w:rPr>
+        <w:t>It provides 3 and yes it does provide name servers</w:t>
+      </w:r>
+    </w:p>
+    <w:p>
+      <w:pPr>
+        <w:pStyle w:val="ListParagraph"/>
+        <w:numPr>
+          <w:ilvl w:val="1"/>
+          <w:numId w:val="1"/>
+        </w:numPr>
+        <w:rPr>
+          <w:b/>
+        </w:rPr>
+      </w:pPr>
+      <w:r>
+        <w:rPr>
+          <w:b/>
+        </w:rPr>
+        <w:t>6</w:t>
+      </w:r>
+      <w:r>
+        <w:rPr>
+          <w:b/>
+        </w:rPr>
+        <w:tab/>
+        <w:t>0.191948</w:t>
+      </w:r>
+      <w:r>
+        <w:rPr>
+          <w:b/>
+        </w:rPr>
+        <w:tab/>
+        <w:t>192.168.1.254</w:t>
+      </w:r>
+      <w:r>
+        <w:rPr>
+          <w:b/>
+        </w:rPr>
+        <w:tab/>
+        <w:t>192.168.1.111</w:t>
+      </w:r>
+      <w:r>
+        <w:rPr>
+          <w:b/>
+        </w:rPr>
+        <w:tab/>
+        <w:t>DNS</w:t>
+      </w:r>
+      <w:r>
+        <w:rPr>
+          <w:b/>
+        </w:rPr>
+        <w:tab/>
+        <w:t>244</w:t>
+      </w:r>
+      <w:r>
+        <w:rPr>
+          <w:b/>
+        </w:rPr>
+        <w:tab/>
+        <w:t xml:space="preserve">Standard query response 0x0003 NS www.mit.edu CNAME www.mit.edu.edgekey.net CNAME </w:t>
+      </w:r>
+      <w:r>
+        <w:rPr>
+          <w:b/>
+          <w:highlight w:val="yellow"/>
+        </w:rPr>
+        <w:t>e9566.dscb.akamaiedge.net</w:t>
+      </w:r>
+      <w:r>
+        <w:rPr>
+          <w:b/>
+        </w:rPr>
+        <w:t xml:space="preserve"> CNAME user-att-108-65-168-0.e9566.dscb.</w:t>
+      </w:r>
+      <w:r>
+        <w:rPr>
+          <w:b/>
+          <w:highlight w:val="yellow"/>
+        </w:rPr>
+        <w:t>akamaiedge.net SOA n0dscb.akamaiedge.net</w:t>
+      </w:r>
+      <w:r>
+        <w:rPr>
+          <w:b/>
+        </w:rPr>
+        <w:tab/>
+        <w:t>60847</w:t>
+      </w:r>
+      <w:r>
+        <w:rPr>
+          <w:b/>
+        </w:rPr>
+        <w:tab/>
+        <w:t>53</w:t>
+      </w:r>
+    </w:p>
+    <w:p>
+      <w:pPr>
+        <w:pStyle w:val="ListParagraph"/>
+        <w:numPr>
+          <w:ilvl w:val="1"/>
+          <w:numId w:val="1"/>
+        </w:numPr>
+        <w:rPr>
+          <w:b/>
+        </w:rPr>
+      </w:pPr>
+      <w:r>
+        <w:rPr>
+          <w:b/>
+        </w:rPr>
+        <w:t xml:space="preserve">No </w:t>
+      </w:r>
+      <w:proofErr w:type="spellStart"/>
+      <w:r>
+        <w:rPr>
+          <w:b/>
+        </w:rPr>
+        <w:t>ip</w:t>
+      </w:r>
+      <w:proofErr w:type="spellEnd"/>
+      <w:r>
+        <w:rPr>
+          <w:b/>
+        </w:rPr>
+        <w:t xml:space="preserve"> 18.72.0.3 it corresponds to name server bitsy.mit.edu name server</w:t>
+      </w:r>
+    </w:p>
+    <w:p>
+      <w:pPr>
+        <w:pStyle w:val="ListParagraph"/>
+        <w:ind w:left="1440"/>
+        <w:rPr>
+          <w:noProof/>
+        </w:rPr>
+      </w:pPr>
+    </w:p>
+    <w:p>
+      <w:pPr>
+        <w:pStyle w:val="ListParagraph"/>
+        <w:ind w:left="1440"/>
+        <w:rPr>
+          <w:b/>
+        </w:rPr>
+      </w:pPr>
+      <w:r>
+        <w:rPr>
+          <w:noProof/>
+        </w:rPr>
+        <w:lastRenderedPageBreak/>
+        <mc:AlternateContent>
+          <mc:Choice Requires="wps">
+            <w:drawing>
+              <wp:anchor distT="0" distB="0" distL="114300" distR="114300" simplePos="0" relativeHeight="251661312" behindDoc="0" locked="0" layoutInCell="1" allowOverlap="1">
+                <wp:simplePos x="0" y="0"/>
+                <wp:positionH relativeFrom="column">
+                  <wp:posOffset>1609725</wp:posOffset>
+                </wp:positionH>
+                <wp:positionV relativeFrom="paragraph">
+                  <wp:posOffset>1114425</wp:posOffset>
+                </wp:positionV>
+                <wp:extent cx="533400" cy="971550"/>
+                <wp:effectExtent l="57150" t="38100" r="57150" b="76200"/>
+                <wp:wrapNone/>
+                <wp:docPr id="15" name="Straight Arrow Connector 15"/>
+                <wp:cNvGraphicFramePr/>
+                <a:graphic xmlns:a="http://schemas.openxmlformats.org/drawingml/2006/main">
+                  <a:graphicData uri="http://schemas.microsoft.com/office/word/2010/wordprocessingShape">
+                    <wps:wsp>
+                      <wps:cNvCnPr/>
+                      <wps:spPr>
+                        <a:xfrm flipV="1">
+                          <a:off x="0" y="0"/>
+                          <a:ext cx="533400" cy="971550"/>
+                        </a:xfrm>
+                        <a:prstGeom prst="straightConnector1">
+                          <a:avLst/>
+                        </a:prstGeom>
+                        <a:ln>
+                          <a:tailEnd type="arrow"/>
+                        </a:ln>
+                      </wps:spPr>
+                      <wps:style>
+                        <a:lnRef idx="2">
+                          <a:schemeClr val="accent3"/>
+                        </a:lnRef>
+                        <a:fillRef idx="0">
+                          <a:schemeClr val="accent3"/>
+                        </a:fillRef>
+                        <a:effectRef idx="1">
+                          <a:schemeClr val="accent3"/>
+                        </a:effectRef>
+                        <a:fontRef idx="minor">
+                          <a:schemeClr val="tx1"/>
+                        </a:fontRef>
+                      </wps:style>
+                      <wps:bodyPr/>
+                    </wps:wsp>
+                  </a:graphicData>
+                </a:graphic>
+              </wp:anchor>
+            </w:drawing>
+          </mc:Choice>
+          <mc:Fallback>
+            <w:pict>
+              <v:shape id="Straight Arrow Connector 15" o:spid="_x0000_s1026" type="#_x0000_t32" style="position:absolute;margin-left:126.75pt;margin-top:87.75pt;width:42pt;height:76.5pt;flip:y;z-index:251661312;visibility:visible;mso-wrap-style:square;mso-wrap-distance-left:9pt;mso-wrap-distance-top:0;mso-wrap-distance-right:9pt;mso-wrap-distance-bottom:0;mso-position-horizontal:absolute;mso-position-horizontal-relative:text;mso-position-vertical:absolute;mso-position-vertical-relative:text" o:gfxdata="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" strokecolor="#9bbb59 [3206]" strokeweight="2pt">
+                <v:stroke endarrow="open"/>
+                <v:shadow on="t" color="black" opacity="24903f" origin=",.5" offset="0,.55556mm"/>
+              </v:shape>
+            </w:pict>
+          </mc:Fallback>
+        </mc:AlternateContent>
+      </w:r>
+      <w:r>
+        <w:rPr>
+          <w:noProof/>
+        </w:rPr>
+        <w:drawing>
+          <wp:inline distT="0" distB="0" distL="0" distR="0" wp14:anchorId="518C6FC8" wp14:editId="13A930E3">
+            <wp:extent cx="5867400" cy="1238250"/>
+            <wp:effectExtent l="0" t="0" r="0" b="0"/>
+            <wp:docPr id="14" name="Picture 14"/>
+            <wp:cNvGraphicFramePr>
+              <a:graphicFrameLocks xmlns:a="http://schemas.openxmlformats.org/drawingml/2006/main" noChangeAspect="1"/>
+            </wp:cNvGraphicFramePr>
+            <a:graphic xmlns:a="http://schemas.openxmlformats.org/drawingml/2006/main">
+              <a:graphicData uri="http://schemas.openxmlformats.org/drawingml/2006/picture">
+                <pic:pic xmlns:pic="http://schemas.openxmlformats.org/drawingml/2006/picture">
+                  <pic:nvPicPr>
+                    <pic:cNvPr id="0" name=""/>
+                    <pic:cNvPicPr/>
+                  </pic:nvPicPr>
+                  <pic:blipFill rotWithShape="1">
+                    <a:blip r:embed="rId14"/>
+                    <a:srcRect l="23237" t="36881" r="24947" b="43678"/>
+                    <a:stretch/>
+                  </pic:blipFill>
+                  <pic:spPr bwMode="auto">
+                    <a:xfrm>
+                      <a:off x="0" y="0"/>
+                      <a:ext cx="5870773" cy="1238962"/>
+                    </a:xfrm>
+                    <a:prstGeom prst="rect">
+                      <a:avLst/>
+                    </a:prstGeom>
+                    <a:ln>
+                      <a:noFill/>
+                    </a:ln>
+                    <a:extLst>
+                      <a:ext uri="{53640926-AAD7-44D8-BBD7-CCE9431645EC}">
+                        <a14:shadowObscured xmlns:a14="http://schemas.microsoft.com/office/drawing/2010/main"/>
+                      </a:ext>
+                    </a:extLst>
+                  </pic:spPr>
+                </pic:pic>
+              </a:graphicData>
+            </a:graphic>
+          </wp:inline>
+        </w:drawing>
+      </w:r>
+    </w:p>
+    <w:p>
+      <w:pPr>
+        <w:pStyle w:val="ListParagraph"/>
+        <w:numPr>
+          <w:ilvl w:val="1"/>
+          <w:numId w:val="1"/>
+        </w:numPr>
+        <w:rPr>
+          <w:b/>
+        </w:rPr>
+      </w:pPr>
+      <w:r>
+        <w:rPr>
+          <w:b/>
+        </w:rPr>
+        <w:t>Does not contain answers site must be down or out dated.</w:t>
+      </w:r>
+    </w:p>
+    <w:p>
+      <w:pPr>
+        <w:pStyle w:val="ListParagraph"/>
+        <w:numPr>
+          <w:ilvl w:val="2"/>
+          <w:numId w:val="1"/>
+        </w:numPr>
+        <w:rPr>
+          <w:b/>
+        </w:rPr>
+      </w:pPr>
+      <w:r>
+        <w:rPr>
+          <w:b/>
+        </w:rPr>
+        <w:t>14</w:t>
+      </w:r>
+      <w:r>
+        <w:rPr>
+          <w:b/>
+        </w:rPr>
+        <w:tab/>
+        <w:t>0.535907</w:t>
+      </w:r>
+      <w:r>
+        <w:rPr>
+          <w:b/>
+        </w:rPr>
+        <w:tab/>
+        <w:t>192.168.1.111</w:t>
+      </w:r>
+      <w:r>
+        <w:rPr>
+          <w:b/>
+        </w:rPr>
+        <w:tab/>
+        <w:t>18.72.0.3</w:t>
+      </w:r>
+      <w:r>
+        <w:rPr>
+          <w:b/>
+        </w:rPr>
+        <w:tab/>
+        <w:t>DNS</w:t>
+      </w:r>
+      <w:r>
+        <w:rPr>
+          <w:b/>
+        </w:rPr>
+        <w:tab/>
+        <w:t>82</w:t>
+      </w:r>
+      <w:r>
+        <w:rPr>
+          <w:b/>
+        </w:rPr>
+        <w:tab/>
+      </w:r>
+      <w:r>
+        <w:rPr>
+          <w:b/>
+          <w:highlight w:val="yellow"/>
+        </w:rPr>
+        <w:t>Standard query</w:t>
+      </w:r>
+      <w:r>
+        <w:rPr>
+          <w:b/>
+        </w:rPr>
+        <w:t xml:space="preserve"> 0x0001 PTR 3.0.72.18.in-addr.arpa</w:t>
+      </w:r>
+      <w:r>
+        <w:rPr>
+          <w:b/>
+        </w:rPr>
+        <w:tab/>
+        <w:t>53</w:t>
+      </w:r>
+      <w:r>
+        <w:rPr>
+          <w:b/>
+        </w:rPr>
+        <w:tab/>
+        <w:t>52237</w:t>
+      </w:r>
+    </w:p>
+    <w:p>
+      <w:pPr>
+        <w:pStyle w:val="ListParagraph"/>
+        <w:numPr>
+          <w:ilvl w:val="1"/>
+          <w:numId w:val="1"/>
+        </w:numPr>
+        <w:rPr>
+          <w:b/>
+        </w:rPr>
+      </w:pPr>
+      <w:r>
+        <w:rPr>
+          <w:b/>
+        </w:rPr>
+        <w:t>No answers server is out of date</w:t>
+      </w:r>
+    </w:p>
+    <w:p>
+      <w:pPr>
+        <w:pStyle w:val="ListParagraph"/>
+        <w:numPr>
+          <w:ilvl w:val="1"/>
+          <w:numId w:val="1"/>
+        </w:numPr>
+        <w:rPr>
+          <w:b/>
+          <w:highlight w:val="yellow"/>
+        </w:rPr>
+      </w:pPr>
+      <w:r>
+        <w:rPr>
+          <w:b/>
+          <w:highlight w:val="yellow"/>
+        </w:rPr>
+        <w:t>Screen Shot Above</w:t>
+      </w:r>
       <w:bookmarkStart w:id="0" w:name="_GoBack"/>
       <w:bookmarkEnd w:id="0"/>
     </w:p>
@@ -307,6 +2066,95 @@
 <file path=word/numbering.xml><?xml version="1.0" encoding="utf-8"?>
 <w:numbering xmlns:wpc="http://schemas.microsoft.com/office/word/2010/wordprocessingCanvas" xmlns:mc="http://schemas.openxmlformats.org/markup-compatibility/2006" xmlns:o="urn:schemas-microsoft-com:office:office" xmlns:r="http://schemas.openxmlformats.org/officeDocument/2006/relationships" xmlns:m="http://schemas.openxmlformats.org/officeDocument/2006/math" xmlns:v="urn:schemas-microsoft-com:vml" xmlns:wp14="http://schemas.microsoft.com/office/word/2010/wordprocessingDrawing" xmlns:wp="http://schemas.openxmlformats.org/drawingml/2006/wordprocessingDrawing" xmlns:w10="urn:schemas-microsoft-com:office:word" xmlns:w="http://schemas.openxmlformats.org/wordprocessingml/2006/main" xmlns:w14="http://schemas.microsoft.com/office/word/2010/wordml" xmlns:wpg="http://schemas.microsoft.com/office/word/2010/wordprocessingGroup" xmlns:wpi="http://schemas.microsoft.com/office/word/2010/wordprocessingInk" xmlns:wne="http://schemas.microsoft.com/office/word/2006/wordml" xmlns:wps="http://schemas.microsoft.com/office/word/2010/wordprocessingShape" mc:Ignorable="w14 wp14">
   <w:abstractNum w:abstractNumId="0">
+    <w:nsid w:val="3EA21DA9"/>
+    <w:multiLevelType w:val="hybridMultilevel"/>
+    <w:tmpl w:val="0BB6CAC2"/>
+    <w:lvl w:ilvl="0" w:tplc="6870F3FE">
+      <w:start w:val="1"/>
+      <w:numFmt w:val="decimal"/>
+      <w:lvlText w:val="%1."/>
+      <w:lvlJc w:val="left"/>
+      <w:pPr>
+        <w:ind w:left="1080" w:hanging="360"/>
+      </w:pPr>
+      <w:rPr>
+        <w:rFonts w:hint="default"/>
+      </w:rPr>
+    </w:lvl>
+    <w:lvl w:ilvl="1" w:tplc="04090019">
+      <w:start w:val="1"/>
+      <w:numFmt w:val="lowerLetter"/>
+      <w:lvlText w:val="%2."/>
+      <w:lvlJc w:val="left"/>
+      <w:pPr>
+        <w:ind w:left="1800" w:hanging="360"/>
+      </w:pPr>
+    </w:lvl>
+    <w:lvl w:ilvl="2" w:tplc="0409001B" w:tentative="1">
+      <w:start w:val="1"/>
+      <w:numFmt w:val="lowerRoman"/>
+      <w:lvlText w:val="%3."/>
+      <w:lvlJc w:val="right"/>
+      <w:pPr>
+        <w:ind w:left="2520" w:hanging="180"/>
+      </w:pPr>
+    </w:lvl>
+    <w:lvl w:ilvl="3" w:tplc="0409000F" w:tentative="1">
+      <w:start w:val="1"/>
+      <w:numFmt w:val="decimal"/>
+      <w:lvlText w:val="%4."/>
+      <w:lvlJc w:val="left"/>
+      <w:pPr>
+        <w:ind w:left="3240" w:hanging="360"/>
+      </w:pPr>
+    </w:lvl>
+    <w:lvl w:ilvl="4" w:tplc="04090019" w:tentative="1">
+      <w:start w:val="1"/>
+      <w:numFmt w:val="lowerLetter"/>
+      <w:lvlText w:val="%5."/>
+      <w:lvlJc w:val="left"/>
+      <w:pPr>
+        <w:ind w:left="3960" w:hanging="360"/>
+      </w:pPr>
+    </w:lvl>
+    <w:lvl w:ilvl="5" w:tplc="0409001B" w:tentative="1">
+      <w:start w:val="1"/>
+      <w:numFmt w:val="lowerRoman"/>
+      <w:lvlText w:val="%6."/>
+      <w:lvlJc w:val="right"/>
+      <w:pPr>
+        <w:ind w:left="4680" w:hanging="180"/>
+      </w:pPr>
+    </w:lvl>
+    <w:lvl w:ilvl="6" w:tplc="0409000F" w:tentative="1">
+      <w:start w:val="1"/>
+      <w:numFmt w:val="decimal"/>
+      <w:lvlText w:val="%7."/>
+      <w:lvlJc w:val="left"/>
+      <w:pPr>
+        <w:ind w:left="5400" w:hanging="360"/>
+      </w:pPr>
+    </w:lvl>
+    <w:lvl w:ilvl="7" w:tplc="04090019" w:tentative="1">
+      <w:start w:val="1"/>
+      <w:numFmt w:val="lowerLetter"/>
+      <w:lvlText w:val="%8."/>
+      <w:lvlJc w:val="left"/>
+      <w:pPr>
+        <w:ind w:left="6120" w:hanging="360"/>
+      </w:pPr>
+    </w:lvl>
+    <w:lvl w:ilvl="8" w:tplc="0409001B" w:tentative="1">
+      <w:start w:val="1"/>
+      <w:numFmt w:val="lowerRoman"/>
+      <w:lvlText w:val="%9."/>
+      <w:lvlJc w:val="right"/>
+      <w:pPr>
+        <w:ind w:left="6840" w:hanging="180"/>
+      </w:pPr>
+    </w:lvl>
+  </w:abstractNum>
+  <w:abstractNum w:abstractNumId="1">
     <w:nsid w:val="4962773F"/>
     <w:multiLevelType w:val="hybridMultilevel"/>
     <w:tmpl w:val="7368CAAE"/>
@@ -322,7 +2170,7 @@
         <w:rFonts w:hint="default"/>
       </w:rPr>
     </w:lvl>
-    <w:lvl w:ilvl="1" w:tplc="04090019" w:tentative="1">
+    <w:lvl w:ilvl="1" w:tplc="04090019">
       <w:start w:val="1"/>
       <w:numFmt w:val="lowerLetter"/>
       <w:lvlText w:val="%2."/>
@@ -331,7 +2179,7 @@
         <w:ind w:left="1440" w:hanging="360"/>
       </w:pPr>
     </w:lvl>
-    <w:lvl w:ilvl="2" w:tplc="0409001B" w:tentative="1">
+    <w:lvl w:ilvl="2" w:tplc="0409001B">
       <w:start w:val="1"/>
       <w:numFmt w:val="lowerRoman"/>
       <w:lvlText w:val="%3."/>
@@ -340,7 +2188,7 @@
         <w:ind w:left="2160" w:hanging="180"/>
       </w:pPr>
     </w:lvl>
-    <w:lvl w:ilvl="3" w:tplc="0409000F" w:tentative="1">
+    <w:lvl w:ilvl="3" w:tplc="0409000F">
       <w:start w:val="1"/>
       <w:numFmt w:val="decimal"/>
       <w:lvlText w:val="%4."/>
@@ -349,7 +2197,7 @@
         <w:ind w:left="2880" w:hanging="360"/>
       </w:pPr>
     </w:lvl>
-    <w:lvl w:ilvl="4" w:tplc="04090019" w:tentative="1">
+    <w:lvl w:ilvl="4" w:tplc="04090019">
       <w:start w:val="1"/>
       <w:numFmt w:val="lowerLetter"/>
       <w:lvlText w:val="%5."/>
@@ -396,6 +2244,9 @@
     </w:lvl>
   </w:abstractNum>
   <w:num w:numId="1">
+    <w:abstractNumId w:val="1"/>
+  </w:num>
+  <w:num w:numId="2">
     <w:abstractNumId w:val="0"/>
   </w:num>
 </w:numbering>

</xml_diff>